<commit_message>
feat: add another lecturer
</commit_message>
<xml_diff>
--- a/Сопроводительные документы/Аннотация.docx
+++ b/Сопроводительные документы/Аннотация.docx
@@ -401,17 +401,20 @@
                 <w:szCs w:val="24"/>
               </w:rPr>
             </w:pPr>
-            <w:r>
-              <w:rPr>
-                <w:sz w:val="24"/>
-                <w:szCs w:val="24"/>
-              </w:rPr>
-              <w:t>Макаревич Р. Д.</w:t>
-            </w:r>
-            <w:r>
-              <w:rPr>
-                <w:sz w:val="24"/>
-                <w:szCs w:val="24"/>
+            <w:bookmarkStart w:id="0" w:name="_Hlk166014908"/>
+            <w:r>
+              <w:rPr>
+                <w:sz w:val="24"/>
+                <w:szCs w:val="24"/>
+                <w:highlight w:val="yellow"/>
+              </w:rPr>
+              <w:t>Макаревич Р.Д.</w:t>
+            </w:r>
+            <w:r>
+              <w:rPr>
+                <w:sz w:val="24"/>
+                <w:szCs w:val="24"/>
+                <w:highlight w:val="yellow"/>
               </w:rPr>
               <w:t xml:space="preserve">, </w:t>
             </w:r>
@@ -419,6 +422,7 @@
               <w:rPr>
                 <w:sz w:val="24"/>
                 <w:szCs w:val="24"/>
+                <w:highlight w:val="yellow"/>
               </w:rPr>
               <w:t>Университет</w:t>
             </w:r>
@@ -426,6 +430,7 @@
               <w:rPr>
                 <w:sz w:val="24"/>
                 <w:szCs w:val="24"/>
+                <w:highlight w:val="yellow"/>
               </w:rPr>
               <w:t xml:space="preserve"> ИТМО, </w:t>
             </w:r>
@@ -433,16 +438,52 @@
               <w:rPr>
                 <w:sz w:val="24"/>
                 <w:szCs w:val="24"/>
-              </w:rPr>
-              <w:t>преподаватель практики</w:t>
-            </w:r>
-            <w:r>
-              <w:rPr>
-                <w:sz w:val="24"/>
-                <w:szCs w:val="24"/>
-              </w:rPr>
-              <w:t>, доцент (квалификационная категория "доцент практики")</w:t>
-            </w:r>
+                <w:highlight w:val="yellow"/>
+              </w:rPr>
+              <w:t>доцент (квалификационная категория "доцент практики")</w:t>
+            </w:r>
+            <w:r>
+              <w:rPr>
+                <w:sz w:val="24"/>
+                <w:szCs w:val="24"/>
+                <w:highlight w:val="yellow"/>
+                <w:lang w:val="en-US"/>
+              </w:rPr>
+              <w:t xml:space="preserve"> / </w:t>
+            </w:r>
+            <w:r>
+              <w:rPr>
+                <w:sz w:val="24"/>
+                <w:szCs w:val="24"/>
+                <w:highlight w:val="yellow"/>
+              </w:rPr>
+              <w:t xml:space="preserve">Андреев Н.В., Университет ИТМО, </w:t>
+            </w:r>
+            <w:r>
+              <w:rPr>
+                <w:sz w:val="24"/>
+                <w:szCs w:val="24"/>
+                <w:highlight w:val="yellow"/>
+              </w:rPr>
+              <w:t>заведующий лабораторией</w:t>
+            </w:r>
+            <w:r>
+              <w:rPr>
+                <w:sz w:val="24"/>
+                <w:szCs w:val="24"/>
+                <w:highlight w:val="yellow"/>
+              </w:rPr>
+              <w:t xml:space="preserve">, </w:t>
+            </w:r>
+            <w:r>
+              <w:rPr>
+                <w:sz w:val="24"/>
+                <w:szCs w:val="24"/>
+                <w:highlight w:val="yellow"/>
+              </w:rPr>
+              <w:t>преподаватель (квалификационная категория "преподаватель практики")</w:t>
+            </w:r>
+            <w:bookmarkEnd w:id="0"/>
           </w:p>
         </w:tc>
       </w:tr>
@@ -706,7 +747,7 @@
             </w:r>
           </w:p>
         </w:tc>
-        <w:bookmarkStart w:id="0" w:name="__Fieldmark__29_1686269185"/>
+        <w:bookmarkStart w:id="1" w:name="__Fieldmark__29_1686269185"/>
         <w:tc>
           <w:tcPr>
             <w:tcW w:w="2131" w:type="dxa"/>
@@ -767,7 +808,7 @@
               </w:rPr>
               <w:fldChar w:fldCharType="end"/>
             </w:r>
-            <w:bookmarkEnd w:id="0"/>
+            <w:bookmarkEnd w:id="1"/>
             <w:r>
               <w:rPr>
                 <w:sz w:val="24"/>
@@ -777,7 +818,7 @@
             </w:r>
           </w:p>
         </w:tc>
-        <w:bookmarkStart w:id="1" w:name="__Fieldmark__30_1686269185"/>
+        <w:bookmarkStart w:id="2" w:name="__Fieldmark__30_1686269185"/>
         <w:tc>
           <w:tcPr>
             <w:tcW w:w="3969" w:type="dxa"/>
@@ -836,7 +877,7 @@
               </w:rPr>
               <w:fldChar w:fldCharType="end"/>
             </w:r>
-            <w:bookmarkEnd w:id="1"/>
+            <w:bookmarkEnd w:id="2"/>
             <w:r>
               <w:rPr>
                 <w:sz w:val="24"/>
@@ -1271,7 +1312,7 @@
             </w:pPr>
           </w:p>
         </w:tc>
-        <w:bookmarkStart w:id="2" w:name="__Fieldmark__32_1686269185"/>
+        <w:bookmarkStart w:id="3" w:name="__Fieldmark__32_1686269185"/>
         <w:tc>
           <w:tcPr>
             <w:tcW w:w="2272" w:type="dxa"/>
@@ -1330,7 +1371,7 @@
               </w:rPr>
               <w:fldChar w:fldCharType="end"/>
             </w:r>
-            <w:bookmarkEnd w:id="2"/>
+            <w:bookmarkEnd w:id="3"/>
             <w:r>
               <w:rPr>
                 <w:sz w:val="24"/>
@@ -1340,7 +1381,7 @@
             </w:r>
           </w:p>
         </w:tc>
-        <w:bookmarkStart w:id="3" w:name="__Fieldmark__33_1686269185"/>
+        <w:bookmarkStart w:id="4" w:name="__Fieldmark__33_1686269185"/>
         <w:tc>
           <w:tcPr>
             <w:tcW w:w="3828" w:type="dxa"/>
@@ -1399,7 +1440,7 @@
               </w:rPr>
               <w:fldChar w:fldCharType="end"/>
             </w:r>
-            <w:bookmarkEnd w:id="3"/>
+            <w:bookmarkEnd w:id="4"/>
             <w:r>
               <w:rPr>
                 <w:sz w:val="24"/>
@@ -1433,7 +1474,7 @@
             </w:pPr>
           </w:p>
         </w:tc>
-        <w:bookmarkStart w:id="4" w:name="__Fieldmark__34_1686269185"/>
+        <w:bookmarkStart w:id="5" w:name="__Fieldmark__34_1686269185"/>
         <w:tc>
           <w:tcPr>
             <w:tcW w:w="2272" w:type="dxa"/>
@@ -1493,7 +1534,7 @@
               </w:rPr>
               <w:fldChar w:fldCharType="end"/>
             </w:r>
-            <w:bookmarkEnd w:id="4"/>
+            <w:bookmarkEnd w:id="5"/>
             <w:r>
               <w:rPr>
                 <w:sz w:val="24"/>
@@ -1503,7 +1544,7 @@
             </w:r>
           </w:p>
         </w:tc>
-        <w:bookmarkStart w:id="5" w:name="__Fieldmark__35_1686269185"/>
+        <w:bookmarkStart w:id="6" w:name="__Fieldmark__35_1686269185"/>
         <w:tc>
           <w:tcPr>
             <w:tcW w:w="3828" w:type="dxa"/>
@@ -1562,7 +1603,7 @@
               </w:rPr>
               <w:fldChar w:fldCharType="end"/>
             </w:r>
-            <w:bookmarkEnd w:id="5"/>
+            <w:bookmarkEnd w:id="6"/>
             <w:r>
               <w:rPr>
                 <w:sz w:val="24"/>
@@ -2146,7 +2187,7 @@
     </w:p>
     <w:p>
       <w:pPr>
-        <w:pStyle w:val="BodyTextIndent"/>
+        <w:pStyle w:val="a6"/>
         <w:tabs>
           <w:tab w:val="left" w:pos="0"/>
           <w:tab w:val="left" w:pos="9072"/>
@@ -2159,7 +2200,7 @@
     </w:p>
     <w:p>
       <w:pPr>
-        <w:pStyle w:val="BodyTextIndent"/>
+        <w:pStyle w:val="a6"/>
         <w:tabs>
           <w:tab w:val="left" w:pos="0"/>
           <w:tab w:val="left" w:pos="9072"/>
@@ -2174,6 +2215,7 @@
           <w:sz w:val="24"/>
           <w:szCs w:val="24"/>
         </w:rPr>
+        <w:lastRenderedPageBreak/>
         <w:t>«______» ________________20</w:t>
       </w:r>
       <w:r>
@@ -2886,7 +2928,7 @@
     <w:lsdException w:name="Unresolved Mention" w:semiHidden="1" w:unhideWhenUsed="1"/>
     <w:lsdException w:name="Smart Link" w:semiHidden="1" w:unhideWhenUsed="1"/>
   </w:latentStyles>
-  <w:style w:type="paragraph" w:default="1" w:styleId="Normal">
+  <w:style w:type="paragraph" w:default="1" w:styleId="a">
     <w:name w:val="Normal"/>
     <w:qFormat/>
     <w:rsid w:val="00EC4880"/>
@@ -2898,13 +2940,13 @@
       <w:lang w:eastAsia="zh-CN"/>
     </w:rPr>
   </w:style>
-  <w:style w:type="character" w:default="1" w:styleId="DefaultParagraphFont">
+  <w:style w:type="character" w:default="1" w:styleId="a0">
     <w:name w:val="Default Paragraph Font"/>
     <w:uiPriority w:val="1"/>
     <w:semiHidden/>
     <w:unhideWhenUsed/>
   </w:style>
-  <w:style w:type="table" w:default="1" w:styleId="TableNormal">
+  <w:style w:type="table" w:default="1" w:styleId="a1">
     <w:name w:val="Normal Table"/>
     <w:uiPriority w:val="99"/>
     <w:semiHidden/>
@@ -2919,7 +2961,7 @@
       </w:tblCellMar>
     </w:tblPr>
   </w:style>
-  <w:style w:type="numbering" w:default="1" w:styleId="NoList">
+  <w:style w:type="numbering" w:default="1" w:styleId="a2">
     <w:name w:val="No List"/>
     <w:uiPriority w:val="99"/>
     <w:semiHidden/>
@@ -2931,8 +2973,8 @@
   </w:style>
   <w:style w:type="paragraph" w:customStyle="1" w:styleId="10">
     <w:name w:val="Заголовок1"/>
-    <w:basedOn w:val="Normal"/>
-    <w:next w:val="BodyText"/>
+    <w:basedOn w:val="a"/>
+    <w:next w:val="a3"/>
     <w:rsid w:val="00EC4880"/>
     <w:pPr>
       <w:keepNext/>
@@ -2943,25 +2985,25 @@
       <w:szCs w:val="28"/>
     </w:rPr>
   </w:style>
-  <w:style w:type="paragraph" w:styleId="BodyText">
+  <w:style w:type="paragraph" w:styleId="a3">
     <w:name w:val="Body Text"/>
-    <w:basedOn w:val="Normal"/>
+    <w:basedOn w:val="a"/>
     <w:rsid w:val="00EC4880"/>
     <w:pPr>
       <w:spacing w:after="120"/>
     </w:pPr>
   </w:style>
-  <w:style w:type="paragraph" w:styleId="List">
+  <w:style w:type="paragraph" w:styleId="a4">
     <w:name w:val="List"/>
-    <w:basedOn w:val="BodyText"/>
+    <w:basedOn w:val="a3"/>
     <w:rsid w:val="00EC4880"/>
     <w:rPr>
       <w:rFonts w:cs="Lohit Hindi"/>
     </w:rPr>
   </w:style>
-  <w:style w:type="paragraph" w:styleId="Caption">
+  <w:style w:type="paragraph" w:styleId="a5">
     <w:name w:val="caption"/>
-    <w:basedOn w:val="Normal"/>
+    <w:basedOn w:val="a"/>
     <w:qFormat/>
     <w:rsid w:val="00EC4880"/>
     <w:pPr>
@@ -2978,7 +3020,7 @@
   </w:style>
   <w:style w:type="paragraph" w:customStyle="1" w:styleId="11">
     <w:name w:val="Указатель1"/>
-    <w:basedOn w:val="Normal"/>
+    <w:basedOn w:val="a"/>
     <w:rsid w:val="00EC4880"/>
     <w:pPr>
       <w:suppressLineNumbers/>
@@ -2987,26 +3029,26 @@
       <w:rFonts w:cs="Lohit Hindi"/>
     </w:rPr>
   </w:style>
-  <w:style w:type="paragraph" w:styleId="BodyTextIndent">
+  <w:style w:type="paragraph" w:styleId="a6">
     <w:name w:val="Body Text Indent"/>
-    <w:basedOn w:val="Normal"/>
+    <w:basedOn w:val="a"/>
     <w:rsid w:val="00EC4880"/>
     <w:pPr>
       <w:ind w:firstLine="720"/>
       <w:jc w:val="both"/>
     </w:pPr>
   </w:style>
-  <w:style w:type="paragraph" w:customStyle="1" w:styleId="a">
+  <w:style w:type="paragraph" w:customStyle="1" w:styleId="a7">
     <w:name w:val="Содержимое таблицы"/>
-    <w:basedOn w:val="Normal"/>
+    <w:basedOn w:val="a"/>
     <w:rsid w:val="00EC4880"/>
     <w:pPr>
       <w:suppressLineNumbers/>
     </w:pPr>
   </w:style>
-  <w:style w:type="paragraph" w:customStyle="1" w:styleId="a0">
+  <w:style w:type="paragraph" w:customStyle="1" w:styleId="a8">
     <w:name w:val="Заголовок таблицы"/>
-    <w:basedOn w:val="a"/>
+    <w:basedOn w:val="a7"/>
     <w:rsid w:val="00EC4880"/>
     <w:pPr>
       <w:jc w:val="center"/>
@@ -3016,9 +3058,9 @@
       <w:bCs/>
     </w:rPr>
   </w:style>
-  <w:style w:type="paragraph" w:styleId="ListParagraph">
+  <w:style w:type="paragraph" w:styleId="a9">
     <w:name w:val="List Paragraph"/>
-    <w:basedOn w:val="Normal"/>
+    <w:basedOn w:val="a"/>
     <w:uiPriority w:val="34"/>
     <w:qFormat/>
     <w:rsid w:val="008E0E7B"/>

</xml_diff>